<commit_message>
Update Adam's Thesis Feedback - 26-08-2025.docx
</commit_message>
<xml_diff>
--- a/Thesis/Adam's Thesis Feedback - 26-08-2025.docx
+++ b/Thesis/Adam's Thesis Feedback - 26-08-2025.docx
@@ -882,7 +882,23 @@
           <w:sz w:val="22"/>
           <w:szCs w:val="22"/>
         </w:rPr>
-        <w:t>Need to visit a library to find a book</w:t>
+        <w:t xml:space="preserve">Need to visit </w:t>
+      </w:r>
+      <w:r>
+        <w:rPr>
+          <w:color w:val="EE0000"/>
+          <w:sz w:val="22"/>
+          <w:szCs w:val="22"/>
+        </w:rPr>
+        <w:t>the</w:t>
+      </w:r>
+      <w:r>
+        <w:rPr>
+          <w:color w:val="EE0000"/>
+          <w:sz w:val="22"/>
+          <w:szCs w:val="22"/>
+        </w:rPr>
+        <w:t xml:space="preserve"> library to find a book</w:t>
       </w:r>
     </w:p>
     <w:p>

</xml_diff>